<commit_message>
volgens mijheb ik niets veranderd
</commit_message>
<xml_diff>
--- a/8p361-project-imaging-master/Assignments_pdf/Assignment4.docx
+++ b/8p361-project-imaging-master/Assignments_pdf/Assignment4.docx
@@ -24,21 +24,13 @@
           <w:lang w:val="en-US"/>
         </w:rPr>
       </w:pPr>
-      <w:proofErr w:type="spellStart"/>
       <w:r>
         <w:rPr>
           <w:i/>
           <w:iCs/>
-        </w:rPr>
-        <w:t>By</w:t>
-      </w:r>
-      <w:proofErr w:type="spellEnd"/>
-      <w:r>
-        <w:rPr>
-          <w:i/>
-          <w:iCs/>
-        </w:rPr>
-        <w:t>: J.N.A. Bergmans, M. Boone, J.N.A. van Mook, J.F. Peeters</w:t>
+          <w:lang w:val="en-US"/>
+        </w:rPr>
+        <w:t>By: J.N.A. Bergmans, M. Boone, J.N.A. van Mook, J.F. Peeters</w:t>
       </w:r>
     </w:p>
     <w:p>
@@ -65,7 +57,25 @@
         <w:rPr>
           <w:lang w:val="en-US"/>
         </w:rPr>
-        <w:t>Transfer learning can be used when you want to train a neural network for a certain task B but do not have a lot of data available for this task. However, you do have another task A for which you have more data and from which the low level features can be useful for learning task B. It is important that task A and task B have the same input. It does not make sense to pre-train a neural network on a database that is significantly smaller than the database for the task you want the model to perform. You can train a model for task B by taking a 'pre-trained' model that has been trained for task A, replace the output layer by randomly initialized weights and then finetune the weights of the layers. ImageNet has 1.2 million images, whereas Patch-CAMELYON has 327.680. ImageNet has a significantly larger image database. Therefore it makes sense to do transfer learning from ImageNet to the Patch-CAMELYON dataset. However, due to the large differences between the ImageNet and the Patch-CAMELYON datasets it is important that not only the output layer is replaced, but that the weights of a number of hidden layers are finetuned as well.</w:t>
+        <w:t xml:space="preserve">Transfer learning can be used when you want to train a neural network for a certain task B but do not have a lot of data available for this task. However, you do have another task A for which you have more data and from which the low level features can be useful for learning task B. It is important that task A and task B have the same input. It does not make sense to pre-train a neural network on a database that is significantly smaller than the database for the task you want the model to perform. You can train a model for task B by taking a 'pre-trained' model that has been trained for task A, replace the output layer by randomly initialized weights and then finetune the weights of the layers. </w:t>
+      </w:r>
+      <w:r>
+        <w:rPr>
+          <w:lang w:val="en-US"/>
+        </w:rPr>
+        <w:t>(DeepLearning.AI [DeepLearningAI], 2017)</w:t>
+      </w:r>
+      <w:r>
+        <w:rPr>
+          <w:lang w:val="en-US"/>
+        </w:rPr>
+        <w:t xml:space="preserve"> </w:t>
+      </w:r>
+      <w:r>
+        <w:rPr>
+          <w:lang w:val="en-US"/>
+        </w:rPr>
+        <w:t>ImageNet has 1.2 million images, whereas Patch-CAMELYON has 327.680. ImageNet has a significantly larger image database. Therefore it makes sense to do transfer learning from ImageNet to the Patch-CAMELYON dataset. However, due to the large differences between the ImageNet and the Patch-CAMELYON datasets it is important that not only the output layer is replaced, but that the weights of a number of hidden layers are finetuned as well.</w:t>
       </w:r>
     </w:p>
     <w:p>
@@ -92,62 +102,20 @@
         <w:rPr>
           <w:lang w:val="en-US"/>
         </w:rPr>
-        <w:t xml:space="preserve">In this exercise, 3 models are compared. The first one is a transfer </w:t>
-      </w:r>
-      <w:proofErr w:type="spellStart"/>
-      <w:r>
-        <w:rPr>
-          <w:lang w:val="en-US"/>
-        </w:rPr>
-        <w:t>model</w:t>
-      </w:r>
-      <w:proofErr w:type="spellEnd"/>
-      <w:r>
-        <w:rPr>
-          <w:lang w:val="en-US"/>
-        </w:rPr>
-        <w:t xml:space="preserve"> (model 1) where the model weights are initialized using the ImageNet weights. With other words, pre-training of the model on ImageNet is performed. The second model (model 2) is a model with random initialization. The third model (model 3) is a convolutional neural network model. This model consists of two convolutional layers that are each followed by a max pooling layer, and finally by a fully connected layer with 64 neurons. A kernel size of 3x3 is used for the convolutional layer, and a pool size of 4x4 for the max pooling layer.</w:t>
-      </w:r>
-    </w:p>
-    <w:p>
-      <w:pPr>
-        <w:rPr>
-          <w:lang w:val="en-US"/>
-        </w:rPr>
-      </w:pPr>
-      <w:r>
-        <w:rPr>
-          <w:lang w:val="en-US"/>
-        </w:rPr>
-        <w:t xml:space="preserve">The layers in all models use </w:t>
-      </w:r>
-      <w:proofErr w:type="spellStart"/>
-      <w:r>
-        <w:rPr>
-          <w:lang w:val="en-US"/>
-        </w:rPr>
-        <w:t>ReLu</w:t>
-      </w:r>
-      <w:proofErr w:type="spellEnd"/>
-      <w:r>
-        <w:rPr>
-          <w:lang w:val="en-US"/>
-        </w:rPr>
-        <w:t xml:space="preserve"> </w:t>
-      </w:r>
-      <w:proofErr w:type="spellStart"/>
-      <w:r>
-        <w:rPr>
-          <w:lang w:val="en-US"/>
-        </w:rPr>
-        <w:t>activaiton</w:t>
-      </w:r>
-      <w:proofErr w:type="spellEnd"/>
-      <w:r>
-        <w:rPr>
-          <w:lang w:val="en-US"/>
-        </w:rPr>
-        <w:t>, which exception of the output layers. Here sigmoid activation is used.</w:t>
+        <w:t>In this exercise, 3 models are compared. The first one is a transfer model (model 1) where the model weights are initialized using the ImageNet weights. With other words, pre-training of the model on ImageNet is performed. The second model (model 2) is a model with random initialization. The third model (model 3) is a convolutional neural network model. This model consists of two convolutional layers that are each followed by a max pooling layer, and finally by a fully connected layer with 64 neurons. A kernel size of 3x3 is used for the convolutional layer, and a pool size of 4x4 for the max pooling layer.</w:t>
+      </w:r>
+    </w:p>
+    <w:p>
+      <w:pPr>
+        <w:rPr>
+          <w:lang w:val="en-US"/>
+        </w:rPr>
+      </w:pPr>
+      <w:r>
+        <w:rPr>
+          <w:lang w:val="en-US"/>
+        </w:rPr>
+        <w:t>The layers in all models use ReLu activaiton, which exception of the output layers. Here sigmoid activation is used.</w:t>
       </w:r>
     </w:p>
     <w:p>
@@ -563,21 +531,7 @@
         <w:rPr>
           <w:lang w:val="en-US"/>
         </w:rPr>
-        <w:t xml:space="preserve">This contradiction with the literature stated earlier can be a result of running more other programs while running </w:t>
-      </w:r>
-      <w:proofErr w:type="spellStart"/>
-      <w:r>
-        <w:rPr>
-          <w:lang w:val="en-US"/>
-        </w:rPr>
-        <w:t>spyder</w:t>
-      </w:r>
-      <w:proofErr w:type="spellEnd"/>
-      <w:r>
-        <w:rPr>
-          <w:lang w:val="en-US"/>
-        </w:rPr>
-        <w:t xml:space="preserve"> during the training of the model without the dropout layer than during the training of the model with dropout layer.</w:t>
+        <w:t>This contradiction with the literature stated earlier can be a result of running more other programs while running spyder during the training of the model without the dropout layer than during the training of the model with dropout layer.</w:t>
       </w:r>
     </w:p>
     <w:p>
@@ -746,21 +700,7 @@
         <w:rPr>
           <w:lang w:val="en-US"/>
         </w:rPr>
-        <w:t xml:space="preserve">: The accuracy curves of the training and validation set of the </w:t>
-      </w:r>
-      <w:proofErr w:type="spellStart"/>
-      <w:r>
-        <w:rPr>
-          <w:lang w:val="en-US"/>
-        </w:rPr>
-        <w:t>tranfer</w:t>
-      </w:r>
-      <w:proofErr w:type="spellEnd"/>
-      <w:r>
-        <w:rPr>
-          <w:lang w:val="en-US"/>
-        </w:rPr>
-        <w:t xml:space="preserve"> model with dropout layer and without dropout layer.</w:t>
+        <w:t>: The accuracy curves of the training and validation set of the tranfer model with dropout layer and without dropout layer.</w:t>
       </w:r>
       <w:bookmarkEnd w:id="1"/>
     </w:p>
@@ -790,6 +730,28 @@
         </w:rPr>
         <w:lastRenderedPageBreak/>
         <w:t>References</w:t>
+      </w:r>
+    </w:p>
+    <w:p>
+      <w:pPr>
+        <w:pStyle w:val="NormalWeb"/>
+        <w:spacing w:before="0" w:beforeAutospacing="0" w:after="0" w:afterAutospacing="0" w:line="480" w:lineRule="auto"/>
+        <w:ind w:left="720" w:hanging="720"/>
+        <w:rPr>
+          <w:rFonts w:ascii="Calibri" w:eastAsiaTheme="minorHAnsi" w:hAnsi="Calibri" w:cs="Calibri"/>
+          <w:noProof/>
+          <w:sz w:val="22"/>
+          <w:lang w:val="en-US" w:eastAsia="en-US"/>
+        </w:rPr>
+      </w:pPr>
+      <w:r>
+        <w:rPr>
+          <w:rFonts w:ascii="Calibri" w:eastAsiaTheme="minorHAnsi" w:hAnsi="Calibri" w:cs="Calibri"/>
+          <w:noProof/>
+          <w:sz w:val="22"/>
+          <w:lang w:val="en-US" w:eastAsia="en-US"/>
+        </w:rPr>
+        <w:t>DeepLearning.AI [DeepLearningAI]. (2017, 25 augustus). Transfer Learning (C3W2L07) [Video]. YouTube. https://www.youtube.com/watch?v=yofjFQddwHE</w:t>
       </w:r>
     </w:p>
     <w:p>
@@ -804,6 +766,7 @@
           <w:rFonts w:ascii="Calibri" w:hAnsi="Calibri" w:cs="Calibri"/>
           <w:noProof/>
           <w:szCs w:val="24"/>
+          <w:lang w:val="en-US"/>
         </w:rPr>
       </w:pPr>
       <w:r>
@@ -831,6 +794,7 @@
           <w:iCs/>
           <w:noProof/>
           <w:szCs w:val="24"/>
+          <w:lang w:val="en-US"/>
         </w:rPr>
         <w:t>Dropout layer</w:t>
       </w:r>
@@ -839,6 +803,7 @@
           <w:rFonts w:ascii="Calibri" w:hAnsi="Calibri" w:cs="Calibri"/>
           <w:noProof/>
           <w:szCs w:val="24"/>
+          <w:lang w:val="en-US"/>
         </w:rPr>
         <w:t>. (n.d.). https://keras.io/api/layers/regularization_layers/dropout/</w:t>
       </w:r>
@@ -854,6 +819,7 @@
         <w:rPr>
           <w:rFonts w:ascii="Calibri" w:hAnsi="Calibri" w:cs="Calibri"/>
           <w:noProof/>
+          <w:lang w:val="en-US"/>
         </w:rPr>
       </w:pPr>
       <w:r>
@@ -861,6 +827,7 @@
           <w:rFonts w:ascii="Calibri" w:hAnsi="Calibri" w:cs="Calibri"/>
           <w:noProof/>
           <w:szCs w:val="24"/>
+          <w:lang w:val="en-US"/>
         </w:rPr>
         <w:t xml:space="preserve">Ko, B., Kim, H.-G., &amp; Choi, H.-J. (2017). Controlled dropout: A different dropout for improving training speed on deep neural network. </w:t>
       </w:r>
@@ -871,6 +838,7 @@
           <w:iCs/>
           <w:noProof/>
           <w:szCs w:val="24"/>
+          <w:lang w:val="en-US"/>
         </w:rPr>
         <w:t>2017 IEEE International Conference on Systems, Man, and Cybernetics (SMC)</w:t>
       </w:r>
@@ -879,6 +847,7 @@
           <w:rFonts w:ascii="Calibri" w:hAnsi="Calibri" w:cs="Calibri"/>
           <w:noProof/>
           <w:szCs w:val="24"/>
+          <w:lang w:val="en-US"/>
         </w:rPr>
         <w:t>, 972–977. https://doi.org/10.1109/SMC.2017.8122736</w:t>
       </w:r>
@@ -1420,6 +1389,22 @@
       <w:szCs w:val="18"/>
     </w:rPr>
   </w:style>
+  <w:style w:type="paragraph" w:styleId="NormalWeb">
+    <w:name w:val="Normal (Web)"/>
+    <w:basedOn w:val="Normal"/>
+    <w:uiPriority w:val="99"/>
+    <w:unhideWhenUsed/>
+    <w:rsid w:val="000D67D3"/>
+    <w:pPr>
+      <w:spacing w:before="100" w:beforeAutospacing="1" w:after="100" w:afterAutospacing="1" w:line="240" w:lineRule="auto"/>
+    </w:pPr>
+    <w:rPr>
+      <w:rFonts w:ascii="Times New Roman" w:eastAsia="Times New Roman" w:hAnsi="Times New Roman" w:cs="Times New Roman"/>
+      <w:sz w:val="24"/>
+      <w:szCs w:val="24"/>
+      <w:lang w:val="en-NL" w:eastAsia="en-NL"/>
+    </w:rPr>
+  </w:style>
 </w:styles>
 </file>
 

</xml_diff>

<commit_message>
Fixed some small spelling errors / typos
</commit_message>
<xml_diff>
--- a/8p361-project-imaging-master/Assignments_pdf/Assignment4.docx
+++ b/8p361-project-imaging-master/Assignments_pdf/Assignment4.docx
@@ -30,25 +30,7 @@
           <w:iCs/>
           <w:lang w:val="en-US"/>
         </w:rPr>
-        <w:t xml:space="preserve">By: J.N.A. </w:t>
-      </w:r>
-      <w:proofErr w:type="spellStart"/>
-      <w:r>
-        <w:rPr>
-          <w:i/>
-          <w:iCs/>
-          <w:lang w:val="en-US"/>
-        </w:rPr>
-        <w:t>Bergmans</w:t>
-      </w:r>
-      <w:proofErr w:type="spellEnd"/>
-      <w:r>
-        <w:rPr>
-          <w:i/>
-          <w:iCs/>
-          <w:lang w:val="en-US"/>
-        </w:rPr>
-        <w:t>, M. Boone, J.N.A. van Mook, J.F. Peeters</w:t>
+        <w:t>By: J.N.A. Bergmans, M. Boone, J.N.A. van Mook, J.F. Peeters</w:t>
       </w:r>
     </w:p>
     <w:p>
@@ -105,21 +87,7 @@
         <w:rPr>
           <w:lang w:val="en-US"/>
         </w:rPr>
-        <w:t>(DeepLearning.AI [</w:t>
-      </w:r>
-      <w:proofErr w:type="spellStart"/>
-      <w:r>
-        <w:rPr>
-          <w:lang w:val="en-US"/>
-        </w:rPr>
-        <w:t>DeepLearningAI</w:t>
-      </w:r>
-      <w:proofErr w:type="spellEnd"/>
-      <w:r>
-        <w:rPr>
-          <w:lang w:val="en-US"/>
-        </w:rPr>
-        <w:t xml:space="preserve">], 2017) </w:t>
+        <w:t xml:space="preserve">(DeepLearning.AI [DeepLearningAI], 2017) </w:t>
       </w:r>
       <w:r>
         <w:rPr>
@@ -152,88 +120,105 @@
         <w:rPr>
           <w:lang w:val="en-US"/>
         </w:rPr>
-        <w:t xml:space="preserve">In this exercise, 3 models are compared. The first one is a transfer </w:t>
-      </w:r>
-      <w:proofErr w:type="spellStart"/>
-      <w:r>
-        <w:rPr>
-          <w:lang w:val="en-US"/>
-        </w:rPr>
-        <w:t>model</w:t>
-      </w:r>
-      <w:proofErr w:type="spellEnd"/>
-      <w:r>
-        <w:rPr>
-          <w:lang w:val="en-US"/>
-        </w:rPr>
-        <w:t xml:space="preserve"> (model 1) where the model weights are initialized using the ImageNet weights. With other words, pre-training of the model on ImageNet is performed. The second model (model 2) is a model with random initialization. The third model (model 3) is a convolutional neural network model. This model consists of two convolutional layers that are each followed by a max pooling layer, and finally by a fully connected layer with 64 neurons. A kernel size of 3x3 is used for the convolutional layer, and a pool size of 4x4 for the max pooling layer.</w:t>
-      </w:r>
-    </w:p>
-    <w:p>
-      <w:pPr>
-        <w:rPr>
-          <w:lang w:val="en-US"/>
-        </w:rPr>
-      </w:pPr>
-      <w:r>
-        <w:rPr>
-          <w:lang w:val="en-US"/>
-        </w:rPr>
-        <w:t xml:space="preserve">The layers in all models use </w:t>
-      </w:r>
-      <w:proofErr w:type="spellStart"/>
-      <w:r>
-        <w:rPr>
-          <w:lang w:val="en-US"/>
-        </w:rPr>
-        <w:t>ReLu</w:t>
-      </w:r>
-      <w:proofErr w:type="spellEnd"/>
-      <w:r>
-        <w:rPr>
+        <w:t xml:space="preserve">In this exercise, 3 models are compared. The first one is a transfer model (model 1) where the model weights are initialized using the ImageNet weights. </w:t>
+      </w:r>
+      <w:r>
+        <w:rPr>
+          <w:lang w:val="en-US"/>
+        </w:rPr>
+        <w:t>In</w:t>
+      </w:r>
+      <w:r>
+        <w:rPr>
+          <w:lang w:val="en-US"/>
+        </w:rPr>
+        <w:t xml:space="preserve"> other words, pre-training of the model on ImageNet is performed. The second model (model 2) is a model with random initialization. The third model (model 3) is a convolutional neural network model. This model consists of two convolutional layers that are each followed by a max pooling layer, and finally by a fully connected layer with 64 neurons. A kernel size of 3x3 is used for the convolutional layer, and a pool size of 4x4 for the max pooling layer.</w:t>
+      </w:r>
+    </w:p>
+    <w:p>
+      <w:pPr>
+        <w:rPr>
+          <w:rFonts w:cstheme="minorHAnsi"/>
+          <w:lang w:val="en-US"/>
+        </w:rPr>
+      </w:pPr>
+      <w:r>
+        <w:rPr>
+          <w:rFonts w:cstheme="minorHAnsi"/>
+          <w:lang w:val="en-US"/>
+        </w:rPr>
+        <w:t>The</w:t>
+      </w:r>
+      <w:r>
+        <w:rPr>
+          <w:rFonts w:cstheme="minorHAnsi"/>
+          <w:shd w:val="clear" w:color="auto" w:fill="FFFFFF"/>
+          <w:lang w:val="en-US"/>
+        </w:rPr>
+        <w:t xml:space="preserve"> layers in all models use ReLu activat</w:t>
+      </w:r>
+      <w:r>
+        <w:rPr>
+          <w:rFonts w:cstheme="minorHAnsi"/>
+          <w:shd w:val="clear" w:color="auto" w:fill="FFFFFF"/>
+          <w:lang w:val="en-US"/>
+        </w:rPr>
+        <w:t>i</w:t>
+      </w:r>
+      <w:r>
+        <w:rPr>
+          <w:rFonts w:cstheme="minorHAnsi"/>
+          <w:shd w:val="clear" w:color="auto" w:fill="FFFFFF"/>
+          <w:lang w:val="en-US"/>
+        </w:rPr>
+        <w:t>on, with exception of the output layers. For the output layers, sigmoid activation is used.</w:t>
+      </w:r>
+      <w:r>
+        <w:rPr>
+          <w:rFonts w:cstheme="minorHAnsi"/>
+          <w:shd w:val="clear" w:color="auto" w:fill="FFFFFF"/>
           <w:lang w:val="en-US"/>
         </w:rPr>
         <w:t xml:space="preserve"> </w:t>
       </w:r>
       <w:r>
         <w:rPr>
-          <w:lang w:val="en-US"/>
-        </w:rPr>
-        <w:t>activation</w:t>
-      </w:r>
-      <w:r>
-        <w:rPr>
-          <w:lang w:val="en-US"/>
-        </w:rPr>
-        <w:t>, which exception of the output layers. Here sigmoid activation is used.</w:t>
-      </w:r>
-    </w:p>
-    <w:p>
-      <w:pPr>
-        <w:rPr>
-          <w:lang w:val="en-US"/>
-        </w:rPr>
-      </w:pPr>
-      <w:r>
-        <w:rPr>
+          <w:rFonts w:cstheme="minorHAnsi"/>
           <w:lang w:val="en-US"/>
         </w:rPr>
         <w:t xml:space="preserve">For the evaluation of the model performance, the validation accuracy </w:t>
       </w:r>
       <w:r>
         <w:rPr>
+          <w:rFonts w:cstheme="minorHAnsi"/>
           <w:lang w:val="en-US"/>
         </w:rPr>
         <w:t>was</w:t>
       </w:r>
       <w:r>
         <w:rPr>
-          <w:lang w:val="en-US"/>
-        </w:rPr>
-        <w:t xml:space="preserve"> used. This was done since the used dataset did not contain a labelled test set.</w:t>
-      </w:r>
-      <w:r>
-        <w:rPr>
+          <w:rFonts w:cstheme="minorHAnsi"/>
+          <w:lang w:val="en-US"/>
+        </w:rPr>
+        <w:t xml:space="preserve"> </w:t>
+      </w:r>
+      <w:r>
+        <w:rPr>
+          <w:rFonts w:cstheme="minorHAnsi"/>
+          <w:lang w:val="en-US"/>
+        </w:rPr>
+        <w:t>used</w:t>
+      </w:r>
+      <w:r>
+        <w:rPr>
+          <w:rFonts w:cstheme="minorHAnsi"/>
+          <w:lang w:val="en-US"/>
+        </w:rPr>
+        <w:t>. This was done since the used dataset did not contain a labelled test set.</w:t>
+      </w:r>
+      <w:r>
+        <w:rPr>
+          <w:rFonts w:cstheme="minorHAnsi"/>
           <w:lang w:val="en-US"/>
         </w:rPr>
         <w:t xml:space="preserve"> The validation dataset provided the best alternative for evaluating model performance.</w:t>
@@ -639,7 +624,19 @@
         <w:rPr>
           <w:lang w:val="en-US"/>
         </w:rPr>
-        <w:t xml:space="preserve">This contradiction with the literature stated earlier can be a result of running more other programs while running </w:t>
+        <w:t xml:space="preserve">This contradiction with the literature stated earlier can be a result of running </w:t>
+      </w:r>
+      <w:r>
+        <w:rPr>
+          <w:lang w:val="en-US"/>
+        </w:rPr>
+        <w:t>additional</w:t>
+      </w:r>
+      <w:r>
+        <w:rPr>
+          <w:lang w:val="en-US"/>
+        </w:rPr>
+        <w:t xml:space="preserve"> other programs while running </w:t>
       </w:r>
       <w:r>
         <w:rPr>

</xml_diff>

<commit_message>
Bron ex1 + plot ex2 + uitleg ex2
Push it real good
</commit_message>
<xml_diff>
--- a/8p361-project-imaging-master/Assignments_pdf/Assignment4.docx
+++ b/8p361-project-imaging-master/Assignments_pdf/Assignment4.docx
@@ -107,7 +107,71 @@
         <w:rPr>
           <w:lang w:val="en-US"/>
         </w:rPr>
-        <w:t>ImageNet has 1.2 million images, whereas Patch-CAMELYON has 327.680. ImageNet has a significantly larger image database. Therefore it makes sense to do transfer learning from ImageNet to the Patch-CAMELYON dataset. However, due to the large differences between the ImageNet and the Patch-CAMELYON datasets it is important that not only the output layer is replaced, but that the weights of a number of hidden layers are finetuned as well.</w:t>
+        <w:t xml:space="preserve">ImageNet has </w:t>
+      </w:r>
+      <w:r>
+        <w:rPr>
+          <w:lang w:val="en-US"/>
+        </w:rPr>
+        <w:t>14.2</w:t>
+      </w:r>
+      <w:r>
+        <w:rPr>
+          <w:lang w:val="en-US"/>
+        </w:rPr>
+        <w:t xml:space="preserve"> million images</w:t>
+      </w:r>
+      <w:r>
+        <w:rPr>
+          <w:lang w:val="en-US"/>
+        </w:rPr>
+        <w:t xml:space="preserve"> (</w:t>
+      </w:r>
+      <w:proofErr w:type="spellStart"/>
+      <w:r>
+        <w:rPr>
+          <w:lang w:val="en-US"/>
+        </w:rPr>
+        <w:t>Imagenet</w:t>
+      </w:r>
+      <w:proofErr w:type="spellEnd"/>
+      <w:r>
+        <w:rPr>
+          <w:lang w:val="en-US"/>
+        </w:rPr>
+        <w:t>, 2021)</w:t>
+      </w:r>
+      <w:r>
+        <w:rPr>
+          <w:lang w:val="en-US"/>
+        </w:rPr>
+        <w:t>, whereas Patch-CAMELYON has 327.680</w:t>
+      </w:r>
+      <w:r>
+        <w:rPr>
+          <w:lang w:val="en-US"/>
+        </w:rPr>
+        <w:t xml:space="preserve"> (</w:t>
+      </w:r>
+      <w:proofErr w:type="spellStart"/>
+      <w:r>
+        <w:rPr>
+          <w:lang w:val="en-US"/>
+        </w:rPr>
+        <w:t>Veeling</w:t>
+      </w:r>
+      <w:proofErr w:type="spellEnd"/>
+      <w:r>
+        <w:rPr>
+          <w:lang w:val="en-US"/>
+        </w:rPr>
+        <w:t>, 2020)</w:t>
+      </w:r>
+      <w:r>
+        <w:rPr>
+          <w:lang w:val="en-US"/>
+        </w:rPr>
+        <w:t>. ImageNet has a significantly larger image database. Therefore it makes sense to do transfer learning from ImageNet to the Patch-CAMELYON dataset. However, due to the large differences between the ImageNet and the Patch-CAMELYON datasets it is important that not only the output layer is replaced, but that the weights of a number of hidden layers are finetuned as well.</w:t>
       </w:r>
     </w:p>
     <w:p>
@@ -161,6 +225,42 @@
           <w:lang w:val="en-US"/>
         </w:rPr>
         <w:t xml:space="preserve"> other words, pre-training of the model on ImageNet is performed. The second model (model 2) is a model with random initialization. The third model (model 3) is a convolutional neural network model. This model consists of two convolutional layers that are each followed by a max pooling layer, and finally by a fully connected layer with 64 neurons. A kernel size of 3x3 is used for the convolutional layer, and a pool size of 4x4 for the max pooling layer.</w:t>
+      </w:r>
+      <w:r>
+        <w:rPr>
+          <w:lang w:val="en-US"/>
+        </w:rPr>
+        <w:t xml:space="preserve"> It was trained using a lower number of epochs due to the high</w:t>
+      </w:r>
+      <w:r>
+        <w:rPr>
+          <w:lang w:val="en-US"/>
+        </w:rPr>
+        <w:t>er</w:t>
+      </w:r>
+      <w:r>
+        <w:rPr>
+          <w:lang w:val="en-US"/>
+        </w:rPr>
+        <w:t xml:space="preserve"> amount of t</w:t>
+      </w:r>
+      <w:r>
+        <w:rPr>
+          <w:lang w:val="en-US"/>
+        </w:rPr>
+        <w:t>ime per epoch.</w:t>
+      </w:r>
+      <w:r>
+        <w:rPr>
+          <w:lang w:val="en-US"/>
+        </w:rPr>
+        <w:t xml:space="preserve"> As a result, the accuracy curve for this model </w:t>
+      </w:r>
+      <w:r>
+        <w:rPr>
+          <w:lang w:val="en-US"/>
+        </w:rPr>
+        <w:t>ends after less epochs compared to the other models.</w:t>
       </w:r>
     </w:p>
     <w:p>
@@ -382,14 +482,13 @@
       <w:r>
         <w:rPr>
           <w:noProof/>
-          <w:lang w:val="en-US"/>
         </w:rPr>
         <w:lastRenderedPageBreak/>
         <w:drawing>
-          <wp:inline distT="0" distB="0" distL="0" distR="0" wp14:anchorId="19127CB0" wp14:editId="41C70D57">
-            <wp:extent cx="5730737" cy="2812024"/>
-            <wp:effectExtent l="0" t="0" r="3810" b="7620"/>
-            <wp:docPr id="1" name="Picture 1" descr="Chart, line chart&#10;&#10;Description automatically generated"/>
+          <wp:inline distT="0" distB="0" distL="0" distR="0" wp14:anchorId="225D6E8C" wp14:editId="090ADACD">
+            <wp:extent cx="5730240" cy="2567940"/>
+            <wp:effectExtent l="0" t="0" r="3810" b="3810"/>
+            <wp:docPr id="4" name="Picture 4"/>
             <wp:cNvGraphicFramePr>
               <a:graphicFrameLocks xmlns:a="http://schemas.openxmlformats.org/drawingml/2006/main" noChangeAspect="1"/>
             </wp:cNvGraphicFramePr>
@@ -397,8 +496,10 @@
               <a:graphicData uri="http://schemas.openxmlformats.org/drawingml/2006/picture">
                 <pic:pic xmlns:pic="http://schemas.openxmlformats.org/drawingml/2006/picture">
                   <pic:nvPicPr>
-                    <pic:cNvPr id="1" name="Picture 1" descr="Chart, line chart&#10;&#10;Description automatically generated"/>
-                    <pic:cNvPicPr/>
+                    <pic:cNvPr id="0" name="Picture 1"/>
+                    <pic:cNvPicPr>
+                      <a:picLocks noChangeAspect="1" noChangeArrowheads="1"/>
+                    </pic:cNvPicPr>
                   </pic:nvPicPr>
                   <pic:blipFill>
                     <a:blip r:embed="rId5">
@@ -408,18 +509,23 @@
                         </a:ext>
                       </a:extLst>
                     </a:blip>
+                    <a:srcRect/>
                     <a:stretch>
                       <a:fillRect/>
                     </a:stretch>
                   </pic:blipFill>
-                  <pic:spPr>
+                  <pic:spPr bwMode="auto">
                     <a:xfrm>
                       <a:off x="0" y="0"/>
-                      <a:ext cx="5730737" cy="2812024"/>
+                      <a:ext cx="5730240" cy="2567940"/>
                     </a:xfrm>
                     <a:prstGeom prst="rect">
                       <a:avLst/>
                     </a:prstGeom>
+                    <a:noFill/>
+                    <a:ln>
+                      <a:noFill/>
+                    </a:ln>
                   </pic:spPr>
                 </pic:pic>
               </a:graphicData>
@@ -1028,13 +1134,7 @@
         <w:rPr>
           <w:lang w:val="en-US"/>
         </w:rPr>
-        <w:t xml:space="preserve">: Dropout Neural Net Model. Left: A standard neural net with 2 hidden layers. Right: </w:t>
-      </w:r>
-      <w:r>
-        <w:rPr>
-          <w:lang w:val="en-US"/>
-        </w:rPr>
-        <w:t xml:space="preserve">An example of a thinned net produced by applying dropout to the network on the left. </w:t>
+        <w:t xml:space="preserve">: Dropout Neural Net Model. Left: A standard neural net with 2 hidden layers. Right: An example of a thinned net produced by applying dropout to the network on the left. </w:t>
       </w:r>
       <w:proofErr w:type="spellStart"/>
       <w:r>
@@ -1200,6 +1300,8 @@
         <w:ind w:left="720" w:hanging="720"/>
         <w:rPr>
           <w:rFonts w:ascii="Calibri" w:eastAsiaTheme="minorHAnsi" w:hAnsi="Calibri" w:cs="Calibri"/>
+          <w:i/>
+          <w:iCs/>
           <w:noProof/>
           <w:sz w:val="22"/>
           <w:lang w:val="en-US" w:eastAsia="en-US"/>
@@ -1208,6 +1310,8 @@
       <w:r>
         <w:rPr>
           <w:rFonts w:ascii="Calibri" w:eastAsiaTheme="minorHAnsi" w:hAnsi="Calibri" w:cs="Calibri"/>
+          <w:i/>
+          <w:iCs/>
           <w:noProof/>
           <w:sz w:val="22"/>
           <w:lang w:val="en-US" w:eastAsia="en-US"/>
@@ -1225,24 +1329,42 @@
         <w:ind w:left="480" w:hanging="480"/>
         <w:rPr>
           <w:rFonts w:ascii="Calibri" w:hAnsi="Calibri" w:cs="Calibri"/>
+          <w:i/>
+          <w:iCs/>
           <w:noProof/>
           <w:szCs w:val="24"/>
-        </w:rPr>
-      </w:pPr>
-      <w:r>
-        <w:rPr>
+          <w:lang w:val="en-US"/>
+        </w:rPr>
+      </w:pPr>
+      <w:r>
+        <w:rPr>
+          <w:rFonts w:ascii="Calibri" w:hAnsi="Calibri" w:cs="Calibri"/>
+          <w:i/>
+          <w:iCs/>
+          <w:noProof/>
+          <w:szCs w:val="24"/>
           <w:lang w:val="en-US"/>
         </w:rPr>
         <w:fldChar w:fldCharType="begin" w:fldLock="1"/>
       </w:r>
       <w:r>
         <w:rPr>
+          <w:rFonts w:ascii="Calibri" w:hAnsi="Calibri" w:cs="Calibri"/>
+          <w:i/>
+          <w:iCs/>
+          <w:noProof/>
+          <w:szCs w:val="24"/>
           <w:lang w:val="en-US"/>
         </w:rPr>
         <w:instrText xml:space="preserve">ADDIN Mendeley Bibliography CSL_BIBLIOGRAPHY </w:instrText>
       </w:r>
       <w:r>
         <w:rPr>
+          <w:rFonts w:ascii="Calibri" w:hAnsi="Calibri" w:cs="Calibri"/>
+          <w:i/>
+          <w:iCs/>
+          <w:noProof/>
+          <w:szCs w:val="24"/>
           <w:lang w:val="en-US"/>
         </w:rPr>
         <w:fldChar w:fldCharType="separate"/>
@@ -1254,16 +1376,142 @@
           <w:iCs/>
           <w:noProof/>
           <w:szCs w:val="24"/>
+          <w:lang w:val="en-US"/>
         </w:rPr>
         <w:t>Dropout layer</w:t>
       </w:r>
       <w:r>
         <w:rPr>
           <w:rFonts w:ascii="Calibri" w:hAnsi="Calibri" w:cs="Calibri"/>
+          <w:i/>
+          <w:iCs/>
           <w:noProof/>
           <w:szCs w:val="24"/>
+          <w:lang w:val="en-US"/>
         </w:rPr>
         <w:t>. (n.d.). https://keras.io/api/layers/regularization_layers/dropout/</w:t>
+      </w:r>
+    </w:p>
+    <w:p>
+      <w:pPr>
+        <w:pStyle w:val="NormalWeb"/>
+        <w:spacing w:before="0" w:beforeAutospacing="0" w:after="0" w:afterAutospacing="0" w:line="480" w:lineRule="auto"/>
+        <w:ind w:left="720" w:hanging="720"/>
+        <w:rPr>
+          <w:rFonts w:ascii="Calibri" w:eastAsiaTheme="minorHAnsi" w:hAnsi="Calibri" w:cs="Calibri"/>
+          <w:i/>
+          <w:iCs/>
+          <w:noProof/>
+          <w:sz w:val="22"/>
+          <w:lang w:val="en-US" w:eastAsia="en-US"/>
+        </w:rPr>
+      </w:pPr>
+      <w:r>
+        <w:rPr>
+          <w:rFonts w:ascii="Calibri" w:eastAsiaTheme="minorHAnsi" w:hAnsi="Calibri" w:cs="Calibri"/>
+          <w:i/>
+          <w:iCs/>
+          <w:noProof/>
+          <w:sz w:val="22"/>
+          <w:lang w:val="en-US" w:eastAsia="en-US"/>
+        </w:rPr>
+        <w:t xml:space="preserve">ImageNet. (2021, 11 </w:t>
+      </w:r>
+      <w:proofErr w:type="spellStart"/>
+      <w:r>
+        <w:rPr>
+          <w:rFonts w:ascii="Calibri" w:eastAsiaTheme="minorHAnsi" w:hAnsi="Calibri" w:cs="Calibri"/>
+          <w:i/>
+          <w:iCs/>
+          <w:noProof/>
+          <w:sz w:val="22"/>
+          <w:lang w:val="en-US" w:eastAsia="en-US"/>
+        </w:rPr>
+        <w:t>maart</w:t>
+      </w:r>
+      <w:proofErr w:type="spellEnd"/>
+      <w:r>
+        <w:rPr>
+          <w:rFonts w:ascii="Calibri" w:eastAsiaTheme="minorHAnsi" w:hAnsi="Calibri" w:cs="Calibri"/>
+          <w:i/>
+          <w:iCs/>
+          <w:noProof/>
+          <w:sz w:val="22"/>
+          <w:lang w:val="en-US" w:eastAsia="en-US"/>
+        </w:rPr>
+        <w:t xml:space="preserve">). </w:t>
+      </w:r>
+      <w:proofErr w:type="spellStart"/>
+      <w:r>
+        <w:rPr>
+          <w:rFonts w:ascii="Calibri" w:eastAsiaTheme="minorHAnsi" w:hAnsi="Calibri" w:cs="Calibri"/>
+          <w:i/>
+          <w:iCs/>
+          <w:noProof/>
+          <w:sz w:val="22"/>
+          <w:lang w:val="en-US" w:eastAsia="en-US"/>
+        </w:rPr>
+        <w:t>Imagenet</w:t>
+      </w:r>
+      <w:proofErr w:type="spellEnd"/>
+      <w:r>
+        <w:rPr>
+          <w:rFonts w:ascii="Calibri" w:eastAsiaTheme="minorHAnsi" w:hAnsi="Calibri" w:cs="Calibri"/>
+          <w:i/>
+          <w:iCs/>
+          <w:noProof/>
+          <w:sz w:val="22"/>
+          <w:lang w:val="en-US" w:eastAsia="en-US"/>
+        </w:rPr>
+        <w:t xml:space="preserve">. </w:t>
+      </w:r>
+      <w:proofErr w:type="spellStart"/>
+      <w:r>
+        <w:rPr>
+          <w:rFonts w:ascii="Calibri" w:eastAsiaTheme="minorHAnsi" w:hAnsi="Calibri" w:cs="Calibri"/>
+          <w:i/>
+          <w:iCs/>
+          <w:noProof/>
+          <w:sz w:val="22"/>
+          <w:lang w:val="en-US" w:eastAsia="en-US"/>
+        </w:rPr>
+        <w:t>Geraadpleegd</w:t>
+      </w:r>
+      <w:proofErr w:type="spellEnd"/>
+      <w:r>
+        <w:rPr>
+          <w:rFonts w:ascii="Calibri" w:eastAsiaTheme="minorHAnsi" w:hAnsi="Calibri" w:cs="Calibri"/>
+          <w:i/>
+          <w:iCs/>
+          <w:noProof/>
+          <w:sz w:val="22"/>
+          <w:lang w:val="en-US" w:eastAsia="en-US"/>
+        </w:rPr>
+        <w:t xml:space="preserve"> op 9 </w:t>
+      </w:r>
+      <w:proofErr w:type="spellStart"/>
+      <w:r>
+        <w:rPr>
+          <w:rFonts w:ascii="Calibri" w:eastAsiaTheme="minorHAnsi" w:hAnsi="Calibri" w:cs="Calibri"/>
+          <w:i/>
+          <w:iCs/>
+          <w:noProof/>
+          <w:sz w:val="22"/>
+          <w:lang w:val="en-US" w:eastAsia="en-US"/>
+        </w:rPr>
+        <w:t>maart</w:t>
+      </w:r>
+      <w:proofErr w:type="spellEnd"/>
+      <w:r>
+        <w:rPr>
+          <w:rFonts w:ascii="Calibri" w:eastAsiaTheme="minorHAnsi" w:hAnsi="Calibri" w:cs="Calibri"/>
+          <w:i/>
+          <w:iCs/>
+          <w:noProof/>
+          <w:sz w:val="22"/>
+          <w:lang w:val="en-US" w:eastAsia="en-US"/>
+        </w:rPr>
+        <w:t xml:space="preserve"> 2022, van https://image-net.org/</w:t>
       </w:r>
     </w:p>
     <w:p>
@@ -1276,15 +1524,21 @@
         <w:ind w:left="480" w:hanging="480"/>
         <w:rPr>
           <w:rFonts w:ascii="Calibri" w:hAnsi="Calibri" w:cs="Calibri"/>
+          <w:i/>
+          <w:iCs/>
           <w:noProof/>
           <w:szCs w:val="24"/>
+          <w:lang w:val="en-US"/>
         </w:rPr>
       </w:pPr>
       <w:r>
         <w:rPr>
           <w:rFonts w:ascii="Calibri" w:hAnsi="Calibri" w:cs="Calibri"/>
+          <w:i/>
+          <w:iCs/>
           <w:noProof/>
           <w:szCs w:val="24"/>
+          <w:lang w:val="en-US"/>
         </w:rPr>
         <w:t xml:space="preserve">Ko, B., Kim, H.-G., &amp; Choi, H.-J. (2017). Controlled dropout: A different dropout for improving training speed on deep neural network. </w:t>
       </w:r>
@@ -1295,14 +1549,18 @@
           <w:iCs/>
           <w:noProof/>
           <w:szCs w:val="24"/>
+          <w:lang w:val="en-US"/>
         </w:rPr>
         <w:t>2017 IEEE International Conference on Systems, Man, and Cybernetics (SMC)</w:t>
       </w:r>
       <w:r>
         <w:rPr>
           <w:rFonts w:ascii="Calibri" w:hAnsi="Calibri" w:cs="Calibri"/>
+          <w:i/>
+          <w:iCs/>
           <w:noProof/>
           <w:szCs w:val="24"/>
+          <w:lang w:val="en-US"/>
         </w:rPr>
         <w:t>, 972–977. https://doi.org/10.1109/SMC.2017.8122736</w:t>
       </w:r>
@@ -1317,66 +1575,79 @@
         <w:ind w:left="480" w:hanging="480"/>
         <w:rPr>
           <w:rFonts w:ascii="Calibri" w:hAnsi="Calibri" w:cs="Calibri"/>
-          <w:noProof/>
+          <w:i/>
+          <w:iCs/>
+          <w:noProof/>
+          <w:szCs w:val="24"/>
+          <w:lang w:val="en-US"/>
         </w:rPr>
       </w:pPr>
       <w:r>
         <w:rPr>
           <w:rFonts w:ascii="Calibri" w:hAnsi="Calibri" w:cs="Calibri"/>
+          <w:i/>
+          <w:iCs/>
           <w:noProof/>
           <w:szCs w:val="24"/>
-        </w:rPr>
-        <w:t xml:space="preserve">Srivastava, N., Hinton, G., Alex Krizhevsky, &amp; Salakhutdinov, R. (2014). Dropout: A Simple Way to Prevent Neural Networks from Overfitting. </w:t>
-      </w:r>
-      <w:r>
-        <w:rPr>
-          <w:rFonts w:ascii="Calibri" w:hAnsi="Calibri" w:cs="Calibri"/>
-          <w:i/>
-          <w:iCs/>
-          <w:noProof/>
-          <w:szCs w:val="24"/>
-        </w:rPr>
-        <w:t>Journal of Machine Learning Research</w:t>
-      </w:r>
-      <w:r>
-        <w:rPr>
-          <w:rFonts w:ascii="Calibri" w:hAnsi="Calibri" w:cs="Calibri"/>
-          <w:noProof/>
-          <w:szCs w:val="24"/>
-        </w:rPr>
-        <w:t xml:space="preserve">, </w:t>
-      </w:r>
-      <w:r>
-        <w:rPr>
-          <w:rFonts w:ascii="Calibri" w:hAnsi="Calibri" w:cs="Calibri"/>
-          <w:i/>
-          <w:iCs/>
-          <w:noProof/>
-          <w:szCs w:val="24"/>
-        </w:rPr>
-        <w:t>15</w:t>
-      </w:r>
-      <w:r>
-        <w:rPr>
-          <w:rFonts w:ascii="Calibri" w:hAnsi="Calibri" w:cs="Calibri"/>
-          <w:noProof/>
-          <w:szCs w:val="24"/>
-        </w:rPr>
-        <w:t>(56), 1929–1958.</w:t>
-      </w:r>
-    </w:p>
-    <w:p>
-      <w:pPr>
-        <w:rPr>
-          <w:lang w:val="en-US"/>
-        </w:rPr>
-      </w:pPr>
-      <w:r>
-        <w:rPr>
-          <w:lang w:val="en-US"/>
+          <w:lang w:val="en-US"/>
+        </w:rPr>
+        <w:t>Srivastava, N., Hinton, G., Alex Krizhevsky, &amp; Salakhutdinov, R. (2014). Dropout: A Simple Way to Prevent Neural Networks from Overfitting. Journal of Machine Learning Research, 15(56), 1929–1958.</w:t>
+      </w:r>
+    </w:p>
+    <w:p>
+      <w:pPr>
+        <w:pStyle w:val="NormalWeb"/>
+        <w:spacing w:before="0" w:beforeAutospacing="0" w:after="0" w:afterAutospacing="0" w:line="480" w:lineRule="auto"/>
+        <w:ind w:left="720" w:hanging="720"/>
+        <w:rPr>
+          <w:rFonts w:ascii="Calibri" w:eastAsiaTheme="minorHAnsi" w:hAnsi="Calibri" w:cs="Calibri"/>
+          <w:i/>
+          <w:iCs/>
+          <w:noProof/>
+          <w:sz w:val="22"/>
+          <w:lang w:val="en-US" w:eastAsia="en-US"/>
+        </w:rPr>
+      </w:pPr>
+      <w:r>
+        <w:rPr>
+          <w:rFonts w:ascii="Calibri" w:eastAsiaTheme="minorHAnsi" w:hAnsi="Calibri" w:cs="Calibri"/>
+          <w:i/>
+          <w:iCs/>
+          <w:noProof/>
+          <w:sz w:val="22"/>
+          <w:lang w:val="en-US" w:eastAsia="en-US"/>
         </w:rPr>
         <w:fldChar w:fldCharType="end"/>
       </w:r>
+      <w:r>
+        <w:rPr>
+          <w:rFonts w:ascii="Calibri" w:eastAsiaTheme="minorHAnsi" w:hAnsi="Calibri" w:cs="Calibri"/>
+          <w:i/>
+          <w:iCs/>
+          <w:noProof/>
+          <w:sz w:val="22"/>
+          <w:lang w:val="en-US" w:eastAsia="en-US"/>
+        </w:rPr>
+        <w:t xml:space="preserve"> </w:t>
+      </w:r>
+      <w:r>
+        <w:rPr>
+          <w:rFonts w:ascii="Calibri" w:eastAsiaTheme="minorHAnsi" w:hAnsi="Calibri" w:cs="Calibri"/>
+          <w:i/>
+          <w:iCs/>
+          <w:noProof/>
+          <w:sz w:val="22"/>
+          <w:lang w:val="en-US" w:eastAsia="en-US"/>
+        </w:rPr>
+        <w:t>Veeling, B. (2020, 28 april). GitHub - basveeling/pcam: The PatchCamelyon (PCam) deep learning classification benchmark. GitHub. Geraadpleegd op 9 maart 2022, van https://github.com/basveeling/pcam</w:t>
+      </w:r>
+    </w:p>
+    <w:p>
+      <w:pPr>
+        <w:rPr>
+          <w:lang w:val="en-US"/>
+        </w:rPr>
+      </w:pPr>
     </w:p>
     <w:sectPr>
       <w:pgSz w:w="11906" w:h="16838"/>

</xml_diff>

<commit_message>
Uitleg ex2 aangepast o.b.v. nieuwe logs, feedback toegevoegd
</commit_message>
<xml_diff>
--- a/8p361-project-imaging-master/Assignments_pdf/Assignment4.docx
+++ b/8p361-project-imaging-master/Assignments_pdf/Assignment4.docx
@@ -500,95 +500,70 @@
       </w:pPr>
       <w:r>
         <w:rPr>
-          <w:highlight w:val="yellow"/>
-          <w:lang w:val="en-US"/>
-        </w:rPr>
-        <w:t>Looking at the accuracy plot</w:t>
-      </w:r>
-      <w:r>
-        <w:rPr>
-          <w:highlight w:val="yellow"/>
-          <w:lang w:val="en-US"/>
-        </w:rPr>
-        <w:t xml:space="preserve"> (</w:t>
-      </w:r>
-      <w:r>
-        <w:rPr>
-          <w:highlight w:val="yellow"/>
-          <w:lang w:val="en-US"/>
-        </w:rPr>
-        <w:fldChar w:fldCharType="begin"/>
-      </w:r>
-      <w:r>
-        <w:rPr>
-          <w:highlight w:val="yellow"/>
-          <w:lang w:val="en-US"/>
-        </w:rPr>
-        <w:instrText xml:space="preserve"> REF _Ref96587640 \h </w:instrText>
-      </w:r>
-      <w:r>
-        <w:rPr>
-          <w:highlight w:val="yellow"/>
-          <w:lang w:val="en-US"/>
-        </w:rPr>
-      </w:r>
-      <w:r>
-        <w:rPr>
-          <w:highlight w:val="yellow"/>
-          <w:lang w:val="en-US"/>
-        </w:rPr>
-        <w:instrText xml:space="preserve"> \* MERGEFORMAT </w:instrText>
-      </w:r>
-      <w:r>
-        <w:rPr>
-          <w:highlight w:val="yellow"/>
-          <w:lang w:val="en-US"/>
-        </w:rPr>
-        <w:fldChar w:fldCharType="separate"/>
-      </w:r>
-      <w:r>
-        <w:rPr>
-          <w:highlight w:val="yellow"/>
-          <w:lang w:val="en-US"/>
-        </w:rPr>
-        <w:t xml:space="preserve">Figure </w:t>
-      </w:r>
-      <w:r>
-        <w:rPr>
-          <w:noProof/>
-          <w:highlight w:val="yellow"/>
-          <w:lang w:val="en-US"/>
-        </w:rPr>
-        <w:t>1</w:t>
-      </w:r>
-      <w:r>
-        <w:rPr>
-          <w:highlight w:val="yellow"/>
-          <w:lang w:val="en-US"/>
-        </w:rPr>
-        <w:fldChar w:fldCharType="end"/>
-      </w:r>
-      <w:r>
-        <w:rPr>
-          <w:highlight w:val="yellow"/>
-          <w:lang w:val="en-US"/>
-        </w:rPr>
-        <w:t>)</w:t>
-      </w:r>
-      <w:r>
-        <w:rPr>
-          <w:highlight w:val="yellow"/>
-          <w:lang w:val="en-US"/>
-        </w:rPr>
-        <w:t xml:space="preserve">, it seems to be the case that model 1 has overtrained on the training set. The validation accuracy is highest after 6 epochs (0.865) and then decreases to 0.6913 </w:t>
-      </w:r>
-      <w:r>
-        <w:rPr>
-          <w:highlight w:val="yellow"/>
+          <w:lang w:val="en-US"/>
+        </w:rPr>
+        <w:t xml:space="preserve">Looking at the accuracy plot (Figure 2), it </w:t>
+      </w:r>
+      <w:r>
+        <w:rPr>
+          <w:lang w:val="en-US"/>
+        </w:rPr>
+        <w:t>seems to be the case that the performance of model 3 does not increase with training. It’s final value (</w:t>
+      </w:r>
+      <w:r>
+        <w:rPr>
+          <w:lang w:val="en-US"/>
+        </w:rPr>
+        <w:t xml:space="preserve">0.5163) is lower than it’s starting value (0.535). </w:t>
+      </w:r>
+      <w:r>
+        <w:rPr>
+          <w:lang w:val="en-US"/>
+        </w:rPr>
+        <w:t xml:space="preserve"> For model </w:t>
+      </w:r>
+      <w:r>
+        <w:rPr>
+          <w:lang w:val="en-US"/>
+        </w:rPr>
+        <w:t>1, the validation accuracy seems to have</w:t>
+      </w:r>
+      <w:r>
+        <w:rPr>
+          <w:lang w:val="en-US"/>
+        </w:rPr>
+        <w:t xml:space="preserve"> stopped increasing after 10 epochs. </w:t>
+      </w:r>
+      <w:r>
+        <w:rPr>
+          <w:lang w:val="en-US"/>
+        </w:rPr>
+        <w:t xml:space="preserve"> The validation </w:t>
+      </w:r>
+      <w:r>
+        <w:rPr>
           <w:lang w:val="en-US"/>
         </w:rPr>
         <w:lastRenderedPageBreak/>
-        <w:t>after 9 epochs. Furthermore, the validation accuracy of model 3 does not increase. It's final value (0.5163) is actually lower than it's starting value (0.535).</w:t>
+        <w:t xml:space="preserve">accuracy is not yet decreasing significantly, so </w:t>
+      </w:r>
+      <w:r>
+        <w:rPr>
+          <w:lang w:val="en-US"/>
+        </w:rPr>
+        <w:t xml:space="preserve">overtraining has not yet occurred. </w:t>
+      </w:r>
+      <w:r>
+        <w:rPr>
+          <w:lang w:val="en-US"/>
+        </w:rPr>
+        <w:t xml:space="preserve">The validation and training accuracy of model 3 are still increasing after 3 epochs. More training seems to be needed to </w:t>
+      </w:r>
+      <w:r>
+        <w:rPr>
+          <w:lang w:val="en-US"/>
+        </w:rPr>
+        <w:t>improve the model performance.</w:t>
       </w:r>
     </w:p>
     <w:p>

</xml_diff>